<commit_message>
added dictionary and user stories
</commit_message>
<xml_diff>
--- a/zakres_projektu_systemu_szablon.docx
+++ b/zakres_projektu_systemu_szablon.docx
@@ -889,14 +889,12 @@
               </w:rPr>
               <w:t xml:space="preserve">Możliwość </w:t>
             </w:r>
-            <w:proofErr w:type="spellStart"/>
             <w:r>
               <w:rPr>
                 <w:b/>
               </w:rPr>
-              <w:t>samorejestracji</w:t>
-            </w:r>
-            <w:proofErr w:type="spellEnd"/>
+              <w:t>samo rejestracji</w:t>
+            </w:r>
           </w:p>
           <w:p>
             <w:pPr>
@@ -1391,6 +1389,111 @@
           </w:p>
           <w:p>
             <w:pPr>
+              <w:numPr>
+                <w:ilvl w:val="0"/>
+                <w:numId w:val="11"/>
+              </w:numPr>
+              <w:rPr>
+                <w:iCs/>
+                <w:sz w:val="24"/>
+                <w:szCs w:val="24"/>
+              </w:rPr>
+            </w:pPr>
+            <w:r>
+              <w:rPr>
+                <w:iCs/>
+                <w:sz w:val="24"/>
+                <w:szCs w:val="24"/>
+              </w:rPr>
+              <w:t>Wizyta umówiona minimum 24 godziny przed jej godziną rozpoczęcia.</w:t>
+            </w:r>
+          </w:p>
+          <w:p>
+            <w:pPr>
+              <w:numPr>
+                <w:ilvl w:val="0"/>
+                <w:numId w:val="11"/>
+              </w:numPr>
+              <w:rPr>
+                <w:iCs/>
+                <w:sz w:val="24"/>
+                <w:szCs w:val="24"/>
+              </w:rPr>
+            </w:pPr>
+            <w:r>
+              <w:rPr>
+                <w:iCs/>
+                <w:sz w:val="24"/>
+                <w:szCs w:val="24"/>
+              </w:rPr>
+              <w:t>Odwołanie wizyty przez pacjent może odbyć się nie później niż 12 godzin przed rozpoczęciem wizyty.</w:t>
+            </w:r>
+          </w:p>
+          <w:p>
+            <w:pPr>
+              <w:numPr>
+                <w:ilvl w:val="0"/>
+                <w:numId w:val="11"/>
+              </w:numPr>
+              <w:rPr>
+                <w:iCs/>
+                <w:sz w:val="24"/>
+                <w:szCs w:val="24"/>
+              </w:rPr>
+            </w:pPr>
+            <w:r>
+              <w:rPr>
+                <w:iCs/>
+                <w:sz w:val="24"/>
+                <w:szCs w:val="24"/>
+              </w:rPr>
+              <w:t>Gość nie może dokonać rejestracji przed zalogowaniem.</w:t>
+            </w:r>
+          </w:p>
+          <w:p>
+            <w:pPr>
+              <w:numPr>
+                <w:ilvl w:val="0"/>
+                <w:numId w:val="11"/>
+              </w:numPr>
+              <w:rPr>
+                <w:iCs/>
+                <w:sz w:val="24"/>
+                <w:szCs w:val="24"/>
+              </w:rPr>
+            </w:pPr>
+            <w:r>
+              <w:rPr>
+                <w:iCs/>
+                <w:sz w:val="24"/>
+                <w:szCs w:val="24"/>
+              </w:rPr>
+              <w:t>Zmiana danych pacjenta musi być podparta odpowiednimi dokumentami i autoryzowana przez administratora.</w:t>
+            </w:r>
+          </w:p>
+          <w:p>
+            <w:pPr>
+              <w:numPr>
+                <w:ilvl w:val="0"/>
+                <w:numId w:val="11"/>
+              </w:numPr>
+              <w:rPr>
+                <w:iCs/>
+                <w:sz w:val="24"/>
+                <w:szCs w:val="24"/>
+              </w:rPr>
+            </w:pPr>
+            <w:r>
+              <w:rPr>
+                <w:iCs/>
+                <w:sz w:val="24"/>
+                <w:szCs w:val="24"/>
+              </w:rPr>
+              <w:t>Dopuszczalny jest sposób płatności gotówką lub kartą na recepcji, albo odpowiedni przelew internetowy.</w:t>
+            </w:r>
+          </w:p>
+          <w:p>
+            <w:pPr>
               <w:rPr>
                 <w:iCs/>
                 <w:sz w:val="24"/>
@@ -1434,41 +1537,6 @@
                 <w:szCs w:val="24"/>
               </w:rPr>
             </w:pPr>
-            <w:r>
-              <w:rPr>
-                <w:b/>
-                <w:szCs w:val="24"/>
-              </w:rPr>
-              <w:lastRenderedPageBreak/>
-              <w:t>Zakres i Ograniczenia</w:t>
-            </w:r>
-            <w:r>
-              <w:rPr>
-                <w:szCs w:val="24"/>
-              </w:rPr>
-              <w:t xml:space="preserve"> </w:t>
-            </w:r>
-            <w:r>
-              <w:rPr>
-                <w:szCs w:val="24"/>
-              </w:rPr>
-              <w:br/>
-            </w:r>
-            <w:r>
-              <w:rPr>
-                <w:i/>
-                <w:szCs w:val="24"/>
-              </w:rPr>
-              <w:t>Zakres systemu w pierwszej i następnych wydaniach</w:t>
-            </w:r>
-            <w:r>
-              <w:rPr>
-                <w:i/>
-                <w:szCs w:val="24"/>
-              </w:rPr>
-              <w:br/>
-              <w:t>Ograniczenia i wyłączenia</w:t>
-            </w:r>
           </w:p>
         </w:tc>
       </w:tr>
@@ -2640,6 +2708,95 @@
     </w:lvl>
   </w:abstractNum>
   <w:abstractNum w:abstractNumId="9" w15:restartNumberingAfterBreak="0">
+    <w:nsid w:val="451617DE"/>
+    <w:multiLevelType w:val="hybridMultilevel"/>
+    <w:tmpl w:val="03CE6AD6"/>
+    <w:lvl w:ilvl="0" w:tplc="0415000F">
+      <w:start w:val="1"/>
+      <w:numFmt w:val="decimal"/>
+      <w:lvlText w:val="%1."/>
+      <w:lvlJc w:val="left"/>
+      <w:pPr>
+        <w:ind w:left="720" w:hanging="360"/>
+      </w:pPr>
+      <w:rPr>
+        <w:rFonts w:hint="default"/>
+      </w:rPr>
+    </w:lvl>
+    <w:lvl w:ilvl="1" w:tplc="04150019" w:tentative="1">
+      <w:start w:val="1"/>
+      <w:numFmt w:val="lowerLetter"/>
+      <w:lvlText w:val="%2."/>
+      <w:lvlJc w:val="left"/>
+      <w:pPr>
+        <w:ind w:left="1440" w:hanging="360"/>
+      </w:pPr>
+    </w:lvl>
+    <w:lvl w:ilvl="2" w:tplc="0415001B" w:tentative="1">
+      <w:start w:val="1"/>
+      <w:numFmt w:val="lowerRoman"/>
+      <w:lvlText w:val="%3."/>
+      <w:lvlJc w:val="right"/>
+      <w:pPr>
+        <w:ind w:left="2160" w:hanging="180"/>
+      </w:pPr>
+    </w:lvl>
+    <w:lvl w:ilvl="3" w:tplc="0415000F" w:tentative="1">
+      <w:start w:val="1"/>
+      <w:numFmt w:val="decimal"/>
+      <w:lvlText w:val="%4."/>
+      <w:lvlJc w:val="left"/>
+      <w:pPr>
+        <w:ind w:left="2880" w:hanging="360"/>
+      </w:pPr>
+    </w:lvl>
+    <w:lvl w:ilvl="4" w:tplc="04150019" w:tentative="1">
+      <w:start w:val="1"/>
+      <w:numFmt w:val="lowerLetter"/>
+      <w:lvlText w:val="%5."/>
+      <w:lvlJc w:val="left"/>
+      <w:pPr>
+        <w:ind w:left="3600" w:hanging="360"/>
+      </w:pPr>
+    </w:lvl>
+    <w:lvl w:ilvl="5" w:tplc="0415001B" w:tentative="1">
+      <w:start w:val="1"/>
+      <w:numFmt w:val="lowerRoman"/>
+      <w:lvlText w:val="%6."/>
+      <w:lvlJc w:val="right"/>
+      <w:pPr>
+        <w:ind w:left="4320" w:hanging="180"/>
+      </w:pPr>
+    </w:lvl>
+    <w:lvl w:ilvl="6" w:tplc="0415000F" w:tentative="1">
+      <w:start w:val="1"/>
+      <w:numFmt w:val="decimal"/>
+      <w:lvlText w:val="%7."/>
+      <w:lvlJc w:val="left"/>
+      <w:pPr>
+        <w:ind w:left="5040" w:hanging="360"/>
+      </w:pPr>
+    </w:lvl>
+    <w:lvl w:ilvl="7" w:tplc="04150019" w:tentative="1">
+      <w:start w:val="1"/>
+      <w:numFmt w:val="lowerLetter"/>
+      <w:lvlText w:val="%8."/>
+      <w:lvlJc w:val="left"/>
+      <w:pPr>
+        <w:ind w:left="5760" w:hanging="360"/>
+      </w:pPr>
+    </w:lvl>
+    <w:lvl w:ilvl="8" w:tplc="0415001B" w:tentative="1">
+      <w:start w:val="1"/>
+      <w:numFmt w:val="lowerRoman"/>
+      <w:lvlText w:val="%9."/>
+      <w:lvlJc w:val="right"/>
+      <w:pPr>
+        <w:ind w:left="6480" w:hanging="180"/>
+      </w:pPr>
+    </w:lvl>
+  </w:abstractNum>
+  <w:abstractNum w:abstractNumId="10" w15:restartNumberingAfterBreak="0">
     <w:nsid w:val="5CA3307C"/>
     <w:multiLevelType w:val="hybridMultilevel"/>
     <w:tmpl w:val="6C6CE83A"/>
@@ -2747,13 +2904,16 @@
     <w:abstractNumId w:val="0"/>
   </w:num>
   <w:num w:numId="8" w16cid:durableId="585384923">
-    <w:abstractNumId w:val="9"/>
+    <w:abstractNumId w:val="10"/>
   </w:num>
   <w:num w:numId="9" w16cid:durableId="268513410">
     <w:abstractNumId w:val="3"/>
   </w:num>
   <w:num w:numId="10" w16cid:durableId="2084984865">
     <w:abstractNumId w:val="8"/>
+  </w:num>
+  <w:num w:numId="11" w16cid:durableId="88888138">
+    <w:abstractNumId w:val="9"/>
   </w:num>
 </w:numbering>
 </file>

</xml_diff>